<commit_message>
Aggiunta add edit e remove action
Fatto su utenti
</commit_message>
<xml_diff>
--- a/public/doc/LEGENDA METODI CONTROLLER.docx
+++ b/public/doc/LEGENDA METODI CONTROLLER.docx
@@ -219,7 +219,6 @@
     </w:p>
     <w:p>
       <w:pPr>
-        <w:pStyle w:val="Paragrafoelenco"/>
         <w:spacing w:after="0"/>
         <w:rPr>
           <w:rFonts w:ascii="Times New Roman" w:hAnsi="Times New Roman" w:cs="Times New Roman"/>
@@ -246,7 +245,7 @@
           <w:rFonts w:ascii="Times New Roman" w:hAnsi="Times New Roman" w:cs="Times New Roman"/>
           <w:sz w:val="24"/>
         </w:rPr>
-        <w:t>addPostAction</w:t>
+        <w:t>addAction</w:t>
       </w:r>
       <w:proofErr w:type="spellEnd"/>
       <w:r>
@@ -254,16 +253,15 @@
           <w:rFonts w:ascii="Times New Roman" w:hAnsi="Times New Roman" w:cs="Times New Roman"/>
           <w:sz w:val="24"/>
         </w:rPr>
-        <w:t>(array): aggiunta nuovo elemento. Array è l’array associativo che passo per parametro alla funzione “</w:t>
+        <w:t xml:space="preserve">(): predispone il </w:t>
       </w:r>
       <w:proofErr w:type="spellStart"/>
-      <w:proofErr w:type="gramStart"/>
-      <w:r>
-        <w:rPr>
-          <w:rFonts w:ascii="Times New Roman" w:hAnsi="Times New Roman" w:cs="Times New Roman"/>
-          <w:sz w:val="24"/>
-        </w:rPr>
-        <w:t>insert</w:t>
+      <w:r>
+        <w:rPr>
+          <w:rFonts w:ascii="Times New Roman" w:hAnsi="Times New Roman" w:cs="Times New Roman"/>
+          <w:sz w:val="24"/>
+        </w:rPr>
+        <w:t>form</w:t>
       </w:r>
       <w:proofErr w:type="spellEnd"/>
       <w:r>
@@ -271,32 +269,10 @@
           <w:rFonts w:ascii="Times New Roman" w:hAnsi="Times New Roman" w:cs="Times New Roman"/>
           <w:sz w:val="24"/>
         </w:rPr>
-        <w:t>(</w:t>
-      </w:r>
-      <w:proofErr w:type="gramEnd"/>
-      <w:r>
-        <w:rPr>
-          <w:rFonts w:ascii="Times New Roman" w:hAnsi="Times New Roman" w:cs="Times New Roman"/>
-          <w:sz w:val="24"/>
-        </w:rPr>
-        <w:t xml:space="preserve">)” della classe </w:t>
-      </w:r>
-      <w:proofErr w:type="spellStart"/>
-      <w:r>
-        <w:rPr>
-          <w:rFonts w:ascii="Times New Roman" w:hAnsi="Times New Roman" w:cs="Times New Roman"/>
-          <w:sz w:val="24"/>
-        </w:rPr>
-        <w:t>MySql</w:t>
-      </w:r>
-      <w:proofErr w:type="spellEnd"/>
-      <w:r>
-        <w:rPr>
-          <w:rFonts w:ascii="Times New Roman" w:hAnsi="Times New Roman" w:cs="Times New Roman"/>
-          <w:sz w:val="24"/>
-        </w:rPr>
-        <w:t>;</w:t>
-      </w:r>
+        <w:t xml:space="preserve"> per l’inserimento;</w:t>
+      </w:r>
+      <w:bookmarkStart w:id="0" w:name="_GoBack"/>
+      <w:bookmarkEnd w:id="0"/>
     </w:p>
     <w:p>
       <w:pPr>
@@ -321,13 +297,29 @@
         </w:rPr>
       </w:pPr>
       <w:proofErr w:type="spellStart"/>
+      <w:r>
+        <w:rPr>
+          <w:rFonts w:ascii="Times New Roman" w:hAnsi="Times New Roman" w:cs="Times New Roman"/>
+          <w:sz w:val="24"/>
+        </w:rPr>
+        <w:t>addPostAction</w:t>
+      </w:r>
+      <w:proofErr w:type="spellEnd"/>
+      <w:r>
+        <w:rPr>
+          <w:rFonts w:ascii="Times New Roman" w:hAnsi="Times New Roman" w:cs="Times New Roman"/>
+          <w:sz w:val="24"/>
+        </w:rPr>
+        <w:t>(array): aggiunta nuovo elemento. Array è l’array associativo che passo per parametro alla funzione “</w:t>
+      </w:r>
+      <w:proofErr w:type="spellStart"/>
       <w:proofErr w:type="gramStart"/>
       <w:r>
         <w:rPr>
           <w:rFonts w:ascii="Times New Roman" w:hAnsi="Times New Roman" w:cs="Times New Roman"/>
           <w:sz w:val="24"/>
         </w:rPr>
-        <w:t>editPostAction</w:t>
+        <w:t>insert</w:t>
       </w:r>
       <w:proofErr w:type="spellEnd"/>
       <w:r>
@@ -343,29 +335,17 @@
           <w:rFonts w:ascii="Times New Roman" w:hAnsi="Times New Roman" w:cs="Times New Roman"/>
           <w:sz w:val="24"/>
         </w:rPr>
-        <w:t xml:space="preserve">id, </w:t>
-      </w:r>
-      <w:r>
-        <w:rPr>
-          <w:rFonts w:ascii="Times New Roman" w:hAnsi="Times New Roman" w:cs="Times New Roman"/>
-          <w:sz w:val="24"/>
-        </w:rPr>
-        <w:t>array</w:t>
-      </w:r>
-      <w:r>
-        <w:rPr>
-          <w:rFonts w:ascii="Times New Roman" w:hAnsi="Times New Roman" w:cs="Times New Roman"/>
-          <w:sz w:val="24"/>
-        </w:rPr>
-        <w:t>)</w:t>
-      </w:r>
-      <w:r>
-        <w:rPr>
-          <w:rFonts w:ascii="Times New Roman" w:hAnsi="Times New Roman" w:cs="Times New Roman"/>
-          <w:sz w:val="24"/>
-        </w:rPr>
-        <w:t>: modifica del singolo elemento</w:t>
-      </w:r>
+        <w:t xml:space="preserve">)” della classe </w:t>
+      </w:r>
+      <w:proofErr w:type="spellStart"/>
+      <w:r>
+        <w:rPr>
+          <w:rFonts w:ascii="Times New Roman" w:hAnsi="Times New Roman" w:cs="Times New Roman"/>
+          <w:sz w:val="24"/>
+        </w:rPr>
+        <w:t>MySql</w:t>
+      </w:r>
+      <w:proofErr w:type="spellEnd"/>
       <w:r>
         <w:rPr>
           <w:rFonts w:ascii="Times New Roman" w:hAnsi="Times New Roman" w:cs="Times New Roman"/>
@@ -397,12 +377,13 @@
         </w:rPr>
       </w:pPr>
       <w:proofErr w:type="spellStart"/>
-      <w:r>
-        <w:rPr>
-          <w:rFonts w:ascii="Times New Roman" w:hAnsi="Times New Roman" w:cs="Times New Roman"/>
-          <w:sz w:val="24"/>
-        </w:rPr>
-        <w:t>removeAction</w:t>
+      <w:proofErr w:type="gramStart"/>
+      <w:r>
+        <w:rPr>
+          <w:rFonts w:ascii="Times New Roman" w:hAnsi="Times New Roman" w:cs="Times New Roman"/>
+          <w:sz w:val="24"/>
+        </w:rPr>
+        <w:t>editPostAction</w:t>
       </w:r>
       <w:proofErr w:type="spellEnd"/>
       <w:r>
@@ -410,7 +391,36 @@
           <w:rFonts w:ascii="Times New Roman" w:hAnsi="Times New Roman" w:cs="Times New Roman"/>
           <w:sz w:val="24"/>
         </w:rPr>
-        <w:t>(id): eliminazione di un elemento</w:t>
+        <w:t>(</w:t>
+      </w:r>
+      <w:proofErr w:type="gramEnd"/>
+      <w:r>
+        <w:rPr>
+          <w:rFonts w:ascii="Times New Roman" w:hAnsi="Times New Roman" w:cs="Times New Roman"/>
+          <w:sz w:val="24"/>
+        </w:rPr>
+        <w:t xml:space="preserve">id, </w:t>
+      </w:r>
+      <w:r>
+        <w:rPr>
+          <w:rFonts w:ascii="Times New Roman" w:hAnsi="Times New Roman" w:cs="Times New Roman"/>
+          <w:sz w:val="24"/>
+        </w:rPr>
+        <w:t>array</w:t>
+      </w:r>
+      <w:r>
+        <w:rPr>
+          <w:rFonts w:ascii="Times New Roman" w:hAnsi="Times New Roman" w:cs="Times New Roman"/>
+          <w:sz w:val="24"/>
+        </w:rPr>
+        <w:t>)</w:t>
+      </w:r>
+      <w:r>
+        <w:rPr>
+          <w:rFonts w:ascii="Times New Roman" w:hAnsi="Times New Roman" w:cs="Times New Roman"/>
+          <w:sz w:val="24"/>
+        </w:rPr>
+        <w:t>: modifica del singolo elemento</w:t>
       </w:r>
       <w:r>
         <w:rPr>
@@ -422,7 +432,7 @@
     </w:p>
     <w:p>
       <w:pPr>
-        <w:pStyle w:val="Paragrafoelenco"/>
+        <w:spacing w:after="0"/>
         <w:rPr>
           <w:rFonts w:ascii="Times New Roman" w:hAnsi="Times New Roman" w:cs="Times New Roman"/>
           <w:sz w:val="24"/>
@@ -443,13 +453,12 @@
         </w:rPr>
       </w:pPr>
       <w:proofErr w:type="spellStart"/>
-      <w:proofErr w:type="gramStart"/>
-      <w:r>
-        <w:rPr>
-          <w:rFonts w:ascii="Times New Roman" w:hAnsi="Times New Roman" w:cs="Times New Roman"/>
-          <w:sz w:val="24"/>
-        </w:rPr>
-        <w:t>loginPostAction</w:t>
+      <w:r>
+        <w:rPr>
+          <w:rFonts w:ascii="Times New Roman" w:hAnsi="Times New Roman" w:cs="Times New Roman"/>
+          <w:sz w:val="24"/>
+        </w:rPr>
+        <w:t>removeAction</w:t>
       </w:r>
       <w:proofErr w:type="spellEnd"/>
       <w:r>
@@ -457,15 +466,14 @@
           <w:rFonts w:ascii="Times New Roman" w:hAnsi="Times New Roman" w:cs="Times New Roman"/>
           <w:sz w:val="24"/>
         </w:rPr>
-        <w:t>(</w:t>
-      </w:r>
-      <w:proofErr w:type="gramEnd"/>
-      <w:r>
-        <w:rPr>
-          <w:rFonts w:ascii="Times New Roman" w:hAnsi="Times New Roman" w:cs="Times New Roman"/>
-          <w:sz w:val="24"/>
-        </w:rPr>
-        <w:t>);</w:t>
+        <w:t>(id): eliminazione di un elemento</w:t>
+      </w:r>
+      <w:r>
+        <w:rPr>
+          <w:rFonts w:ascii="Times New Roman" w:hAnsi="Times New Roman" w:cs="Times New Roman"/>
+          <w:sz w:val="24"/>
+        </w:rPr>
+        <w:t>;</w:t>
       </w:r>
     </w:p>
     <w:p>
@@ -497,16 +505,55 @@
           <w:rFonts w:ascii="Times New Roman" w:hAnsi="Times New Roman" w:cs="Times New Roman"/>
           <w:sz w:val="24"/>
         </w:rPr>
-        <w:t>logoutPost</w:t>
-      </w:r>
-      <w:bookmarkStart w:id="0" w:name="_GoBack"/>
-      <w:bookmarkEnd w:id="0"/>
-      <w:r>
-        <w:rPr>
-          <w:rFonts w:ascii="Times New Roman" w:hAnsi="Times New Roman" w:cs="Times New Roman"/>
-          <w:sz w:val="24"/>
-        </w:rPr>
-        <w:t>Action</w:t>
+        <w:t>loginPostAction</w:t>
+      </w:r>
+      <w:proofErr w:type="spellEnd"/>
+      <w:r>
+        <w:rPr>
+          <w:rFonts w:ascii="Times New Roman" w:hAnsi="Times New Roman" w:cs="Times New Roman"/>
+          <w:sz w:val="24"/>
+        </w:rPr>
+        <w:t>(</w:t>
+      </w:r>
+      <w:proofErr w:type="gramEnd"/>
+      <w:r>
+        <w:rPr>
+          <w:rFonts w:ascii="Times New Roman" w:hAnsi="Times New Roman" w:cs="Times New Roman"/>
+          <w:sz w:val="24"/>
+        </w:rPr>
+        <w:t>);</w:t>
+      </w:r>
+    </w:p>
+    <w:p>
+      <w:pPr>
+        <w:pStyle w:val="Paragrafoelenco"/>
+        <w:rPr>
+          <w:rFonts w:ascii="Times New Roman" w:hAnsi="Times New Roman" w:cs="Times New Roman"/>
+          <w:sz w:val="24"/>
+        </w:rPr>
+      </w:pPr>
+    </w:p>
+    <w:p>
+      <w:pPr>
+        <w:pStyle w:val="Paragrafoelenco"/>
+        <w:numPr>
+          <w:ilvl w:val="0"/>
+          <w:numId w:val="1"/>
+        </w:numPr>
+        <w:spacing w:after="0"/>
+        <w:rPr>
+          <w:rFonts w:ascii="Times New Roman" w:hAnsi="Times New Roman" w:cs="Times New Roman"/>
+          <w:sz w:val="24"/>
+        </w:rPr>
+      </w:pPr>
+      <w:proofErr w:type="spellStart"/>
+      <w:proofErr w:type="gramStart"/>
+      <w:r>
+        <w:rPr>
+          <w:rFonts w:ascii="Times New Roman" w:hAnsi="Times New Roman" w:cs="Times New Roman"/>
+          <w:sz w:val="24"/>
+        </w:rPr>
+        <w:t>logoutPostAction</w:t>
       </w:r>
       <w:proofErr w:type="spellEnd"/>
       <w:r>
@@ -540,7 +587,7 @@
   <w:abstractNum w:abstractNumId="0" w15:restartNumberingAfterBreak="0">
     <w:nsid w:val="35716D43"/>
     <w:multiLevelType w:val="hybridMultilevel"/>
-    <w:tmpl w:val="CBDC5B3A"/>
+    <w:tmpl w:val="36E4573E"/>
     <w:lvl w:ilvl="0" w:tplc="04100001">
       <w:start w:val="1"/>
       <w:numFmt w:val="bullet"/>

</xml_diff>